<commit_message>
created combined table for amova with multiple values in it
</commit_message>
<xml_diff>
--- a/Figures_Tables/amova/amova_covariance.docx
+++ b/Figures_Tables/amova/amova_covariance.docx
@@ -19,7 +19,7 @@
       <w:tblGrid>
         <w:gridCol w:w="4777"/>
         <w:gridCol w:w="1084"/>
-        <w:gridCol w:w="1206"/>
+        <w:gridCol w:w="1279"/>
       </w:tblGrid>
       <w:tr>
         <w:trPr>
@@ -67,7 +67,7 @@
                 <w:szCs w:val="22"/>
                 <w:color w:val="000000"/>
               </w:rPr>
-              <w:t xml:space="preserve">Variation</w:t>
+              <w:t xml:space="preserve">Group</w:t>
             </w:r>
           </w:p>
         </w:tc>
@@ -155,7 +155,7 @@
                 <w:szCs w:val="22"/>
                 <w:color w:val="000000"/>
               </w:rPr>
-              <w:t xml:space="preserve">%</w:t>
+              <w:t xml:space="preserve">Variation</w:t>
             </w:r>
           </w:p>
         </w:tc>
@@ -293,7 +293,7 @@
                 <w:szCs w:val="22"/>
                 <w:color w:val="000000"/>
               </w:rPr>
-              <w:t xml:space="preserve">0.032</w:t>
+              <w:t xml:space="preserve">0.032%</w:t>
             </w:r>
           </w:p>
         </w:tc>
@@ -431,7 +431,7 @@
                 <w:szCs w:val="22"/>
                 <w:color w:val="000000"/>
               </w:rPr>
-              <w:t xml:space="preserve">14.448</w:t>
+              <w:t xml:space="preserve">14.448%</w:t>
             </w:r>
           </w:p>
         </w:tc>
@@ -569,14 +569,14 @@
                 <w:szCs w:val="22"/>
                 <w:color w:val="000000"/>
               </w:rPr>
-              <w:t xml:space="preserve">85.521</w:t>
+              <w:t xml:space="preserve">85.521%</w:t>
             </w:r>
           </w:p>
         </w:tc>
       </w:tr>
       <w:tr>
         <w:trPr>
-          <w:trHeight w:val="571" w:hRule="auto"/>
+          <w:trHeight w:val="577" w:hRule="auto"/>
         </w:trPr>
         body4
         <w:tc>
@@ -707,7 +707,7 @@
                 <w:szCs w:val="22"/>
                 <w:color w:val="000000"/>
               </w:rPr>
-              <w:t xml:space="preserve">100.000</w:t>
+              <w:t xml:space="preserve">100%</w:t>
             </w:r>
           </w:p>
         </w:tc>

</xml_diff>